<commit_message>
Diminuer sensibilité du détecteur de mouvement (>10s d'activité devant la sonnette)
</commit_message>
<xml_diff>
--- a/sonnette/doc.docx
+++ b/sonnette/doc.docx
@@ -134,6 +134,220 @@
         </w:drawing>
       </w:r>
     </w:p>
+    <w:p/>
+    <w:p>
+      <w:r>
+        <w:rPr>
+          <w:noProof/>
+        </w:rPr>
+        <w:drawing>
+          <wp:inline distT="0" distB="0" distL="0" distR="0" wp14:anchorId="568D9B7B" wp14:editId="566CEFDA">
+            <wp:extent cx="5760720" cy="3592195"/>
+            <wp:effectExtent l="0" t="0" r="0" b="8255"/>
+            <wp:docPr id="8" name="Image 8"/>
+            <wp:cNvGraphicFramePr>
+              <a:graphicFrameLocks xmlns:a="http://schemas.openxmlformats.org/drawingml/2006/main" noChangeAspect="1"/>
+            </wp:cNvGraphicFramePr>
+            <a:graphic xmlns:a="http://schemas.openxmlformats.org/drawingml/2006/main">
+              <a:graphicData uri="http://schemas.openxmlformats.org/drawingml/2006/picture">
+                <pic:pic xmlns:pic="http://schemas.openxmlformats.org/drawingml/2006/picture">
+                  <pic:nvPicPr>
+                    <pic:cNvPr id="1" name=""/>
+                    <pic:cNvPicPr/>
+                  </pic:nvPicPr>
+                  <pic:blipFill>
+                    <a:blip r:embed="rId7"/>
+                    <a:stretch>
+                      <a:fillRect/>
+                    </a:stretch>
+                  </pic:blipFill>
+                  <pic:spPr>
+                    <a:xfrm>
+                      <a:off x="0" y="0"/>
+                      <a:ext cx="5760720" cy="3592195"/>
+                    </a:xfrm>
+                    <a:prstGeom prst="rect">
+                      <a:avLst/>
+                    </a:prstGeom>
+                  </pic:spPr>
+                </pic:pic>
+              </a:graphicData>
+            </a:graphic>
+          </wp:inline>
+        </w:drawing>
+      </w:r>
+    </w:p>
+    <w:p>
+      <w:r>
+        <w:rPr>
+          <w:noProof/>
+        </w:rPr>
+        <w:drawing>
+          <wp:inline distT="0" distB="0" distL="0" distR="0" wp14:anchorId="12227F72" wp14:editId="01A88F64">
+            <wp:extent cx="5760720" cy="470535"/>
+            <wp:effectExtent l="0" t="0" r="0" b="5715"/>
+            <wp:docPr id="10" name="Image 10"/>
+            <wp:cNvGraphicFramePr>
+              <a:graphicFrameLocks xmlns:a="http://schemas.openxmlformats.org/drawingml/2006/main" noChangeAspect="1"/>
+            </wp:cNvGraphicFramePr>
+            <a:graphic xmlns:a="http://schemas.openxmlformats.org/drawingml/2006/main">
+              <a:graphicData uri="http://schemas.openxmlformats.org/drawingml/2006/picture">
+                <pic:pic xmlns:pic="http://schemas.openxmlformats.org/drawingml/2006/picture">
+                  <pic:nvPicPr>
+                    <pic:cNvPr id="1" name=""/>
+                    <pic:cNvPicPr/>
+                  </pic:nvPicPr>
+                  <pic:blipFill>
+                    <a:blip r:embed="rId8"/>
+                    <a:stretch>
+                      <a:fillRect/>
+                    </a:stretch>
+                  </pic:blipFill>
+                  <pic:spPr>
+                    <a:xfrm>
+                      <a:off x="0" y="0"/>
+                      <a:ext cx="5760720" cy="470535"/>
+                    </a:xfrm>
+                    <a:prstGeom prst="rect">
+                      <a:avLst/>
+                    </a:prstGeom>
+                  </pic:spPr>
+                </pic:pic>
+              </a:graphicData>
+            </a:graphic>
+          </wp:inline>
+        </w:drawing>
+      </w:r>
+    </w:p>
+    <w:p>
+      <w:r>
+        <w:rPr>
+          <w:noProof/>
+        </w:rPr>
+        <w:lastRenderedPageBreak/>
+        <w:drawing>
+          <wp:inline distT="0" distB="0" distL="0" distR="0" wp14:anchorId="07791689" wp14:editId="56F28C2C">
+            <wp:extent cx="5760720" cy="5102860"/>
+            <wp:effectExtent l="0" t="0" r="0" b="2540"/>
+            <wp:docPr id="9" name="Image 9"/>
+            <wp:cNvGraphicFramePr>
+              <a:graphicFrameLocks xmlns:a="http://schemas.openxmlformats.org/drawingml/2006/main" noChangeAspect="1"/>
+            </wp:cNvGraphicFramePr>
+            <a:graphic xmlns:a="http://schemas.openxmlformats.org/drawingml/2006/main">
+              <a:graphicData uri="http://schemas.openxmlformats.org/drawingml/2006/picture">
+                <pic:pic xmlns:pic="http://schemas.openxmlformats.org/drawingml/2006/picture">
+                  <pic:nvPicPr>
+                    <pic:cNvPr id="1" name=""/>
+                    <pic:cNvPicPr/>
+                  </pic:nvPicPr>
+                  <pic:blipFill>
+                    <a:blip r:embed="rId9"/>
+                    <a:stretch>
+                      <a:fillRect/>
+                    </a:stretch>
+                  </pic:blipFill>
+                  <pic:spPr>
+                    <a:xfrm>
+                      <a:off x="0" y="0"/>
+                      <a:ext cx="5760720" cy="5102860"/>
+                    </a:xfrm>
+                    <a:prstGeom prst="rect">
+                      <a:avLst/>
+                    </a:prstGeom>
+                  </pic:spPr>
+                </pic:pic>
+              </a:graphicData>
+            </a:graphic>
+          </wp:inline>
+        </w:drawing>
+      </w:r>
+    </w:p>
+    <w:p/>
+    <w:p>
+      <w:r>
+        <w:rPr>
+          <w:noProof/>
+        </w:rPr>
+        <w:drawing>
+          <wp:inline distT="0" distB="0" distL="0" distR="0" wp14:anchorId="3CDF0E14" wp14:editId="1BEBB598">
+            <wp:extent cx="3402651" cy="1880235"/>
+            <wp:effectExtent l="0" t="0" r="7620" b="5715"/>
+            <wp:docPr id="6" name="Image 6"/>
+            <wp:cNvGraphicFramePr>
+              <a:graphicFrameLocks xmlns:a="http://schemas.openxmlformats.org/drawingml/2006/main" noChangeAspect="1"/>
+            </wp:cNvGraphicFramePr>
+            <a:graphic xmlns:a="http://schemas.openxmlformats.org/drawingml/2006/main">
+              <a:graphicData uri="http://schemas.openxmlformats.org/drawingml/2006/picture">
+                <pic:pic xmlns:pic="http://schemas.openxmlformats.org/drawingml/2006/picture">
+                  <pic:nvPicPr>
+                    <pic:cNvPr id="1" name=""/>
+                    <pic:cNvPicPr/>
+                  </pic:nvPicPr>
+                  <pic:blipFill>
+                    <a:blip r:embed="rId10"/>
+                    <a:stretch>
+                      <a:fillRect/>
+                    </a:stretch>
+                  </pic:blipFill>
+                  <pic:spPr>
+                    <a:xfrm>
+                      <a:off x="0" y="0"/>
+                      <a:ext cx="3422052" cy="1890956"/>
+                    </a:xfrm>
+                    <a:prstGeom prst="rect">
+                      <a:avLst/>
+                    </a:prstGeom>
+                  </pic:spPr>
+                </pic:pic>
+              </a:graphicData>
+            </a:graphic>
+          </wp:inline>
+        </w:drawing>
+      </w:r>
+    </w:p>
+    <w:p>
+      <w:r>
+        <w:rPr>
+          <w:noProof/>
+        </w:rPr>
+        <w:lastRenderedPageBreak/>
+        <w:drawing>
+          <wp:inline distT="0" distB="0" distL="0" distR="0" wp14:anchorId="118E947A" wp14:editId="212CD68D">
+            <wp:extent cx="5760720" cy="5360670"/>
+            <wp:effectExtent l="0" t="0" r="0" b="0"/>
+            <wp:docPr id="7" name="Image 7"/>
+            <wp:cNvGraphicFramePr>
+              <a:graphicFrameLocks xmlns:a="http://schemas.openxmlformats.org/drawingml/2006/main" noChangeAspect="1"/>
+            </wp:cNvGraphicFramePr>
+            <a:graphic xmlns:a="http://schemas.openxmlformats.org/drawingml/2006/main">
+              <a:graphicData uri="http://schemas.openxmlformats.org/drawingml/2006/picture">
+                <pic:pic xmlns:pic="http://schemas.openxmlformats.org/drawingml/2006/picture">
+                  <pic:nvPicPr>
+                    <pic:cNvPr id="1" name=""/>
+                    <pic:cNvPicPr/>
+                  </pic:nvPicPr>
+                  <pic:blipFill>
+                    <a:blip r:embed="rId11"/>
+                    <a:stretch>
+                      <a:fillRect/>
+                    </a:stretch>
+                  </pic:blipFill>
+                  <pic:spPr>
+                    <a:xfrm>
+                      <a:off x="0" y="0"/>
+                      <a:ext cx="5760720" cy="5360670"/>
+                    </a:xfrm>
+                    <a:prstGeom prst="rect">
+                      <a:avLst/>
+                    </a:prstGeom>
+                  </pic:spPr>
+                </pic:pic>
+              </a:graphicData>
+            </a:graphic>
+          </wp:inline>
+        </w:drawing>
+      </w:r>
+    </w:p>
     <w:p>
       <w:r>
         <w:rPr>
@@ -156,7 +370,7 @@
                     <pic:cNvPicPr/>
                   </pic:nvPicPr>
                   <pic:blipFill>
-                    <a:blip r:embed="rId7"/>
+                    <a:blip r:embed="rId12"/>
                     <a:stretch>
                       <a:fillRect/>
                     </a:stretch>
@@ -199,7 +413,7 @@
                     <pic:cNvPicPr/>
                   </pic:nvPicPr>
                   <pic:blipFill>
-                    <a:blip r:embed="rId8"/>
+                    <a:blip r:embed="rId13"/>
                     <a:stretch>
                       <a:fillRect/>
                     </a:stretch>

</xml_diff>